<commit_message>
subiendo aplicacion version 2
</commit_message>
<xml_diff>
--- a/trabajo 18 cesar.docx
+++ b/trabajo 18 cesar.docx
@@ -1,6 +1,6 @@
 
 <file path=word/document.xml><?xml version="1.0" encoding="utf-8"?>
-<w:document xmlns:wpc="http://schemas.microsoft.com/office/word/2010/wordprocessingCanvas" xmlns:cx="http://schemas.microsoft.com/office/drawing/2014/chartex" xmlns:cx1="http://schemas.microsoft.com/office/drawing/2015/9/8/chartex" xmlns:cx2="http://schemas.microsoft.com/office/drawing/2015/10/21/chartex" xmlns:cx3="http://schemas.microsoft.com/office/drawing/2016/5/9/chartex" xmlns:cx4="http://schemas.microsoft.com/office/drawing/2016/5/10/chartex" xmlns:cx5="http://schemas.microsoft.com/office/drawing/2016/5/11/chartex" xmlns:cx6="http://schemas.microsoft.com/office/drawing/2016/5/12/chartex" xmlns:cx7="http://schemas.microsoft.com/office/drawing/2016/5/13/chartex" xmlns:cx8="http://schemas.microsoft.com/office/drawing/2016/5/14/chartex" xmlns:mc="http://schemas.openxmlformats.org/markup-compatibility/2006" xmlns:aink="http://schemas.microsoft.com/office/drawing/2016/ink" xmlns:am3d="http://schemas.microsoft.com/office/drawing/2017/model3d" xmlns:o="urn:schemas-microsoft-com:office:office" xmlns:r="http://schemas.openxmlformats.org/officeDocument/2006/relationships" xmlns:m="http://schemas.openxmlformats.org/officeDocument/2006/math" xmlns:v="urn:schemas-microsoft-com:vml" xmlns:wp14="http://schemas.microsoft.com/office/word/2010/wordprocessingDrawing" xmlns:wp="http://schemas.openxmlformats.org/drawingml/2006/wordprocessingDrawing" xmlns:w10="urn:schemas-microsoft-com:office:word" xmlns:w="http://schemas.openxmlformats.org/wordprocessingml/2006/main" xmlns:w14="http://schemas.microsoft.com/office/word/2010/wordml" xmlns:w15="http://schemas.microsoft.com/office/word/2012/wordml" xmlns:w16cex="http://schemas.microsoft.com/office/word/2018/wordml/cex" xmlns:w16cid="http://schemas.microsoft.com/office/word/2016/wordml/cid" xmlns:w16="http://schemas.microsoft.com/office/word/2018/wordml" xmlns:w16sdtdh="http://schemas.microsoft.com/office/word/2020/wordml/sdtdatahash" xmlns:w16se="http://schemas.microsoft.com/office/word/2015/wordml/symex" xmlns:wpg="http://schemas.microsoft.com/office/word/2010/wordprocessingGroup" xmlns:wpi="http://schemas.microsoft.com/office/word/2010/wordprocessingInk" xmlns:wne="http://schemas.microsoft.com/office/word/2006/wordml" xmlns:wps="http://schemas.microsoft.com/office/word/2010/wordprocessingShape" mc:Ignorable="w14 w15 w16se w16cid w16 w16cex w16sdtdh wp14">
+<w:document xmlns:wpc="http://schemas.microsoft.com/office/word/2010/wordprocessingCanvas" xmlns:cx="http://schemas.microsoft.com/office/drawing/2014/chartex" xmlns:cx1="http://schemas.microsoft.com/office/drawing/2015/9/8/chartex" xmlns:cx2="http://schemas.microsoft.com/office/drawing/2015/10/21/chartex" xmlns:cx3="http://schemas.microsoft.com/office/drawing/2016/5/9/chartex" xmlns:cx4="http://schemas.microsoft.com/office/drawing/2016/5/10/chartex" xmlns:cx5="http://schemas.microsoft.com/office/drawing/2016/5/11/chartex" xmlns:cx6="http://schemas.microsoft.com/office/drawing/2016/5/12/chartex" xmlns:cx7="http://schemas.microsoft.com/office/drawing/2016/5/13/chartex" xmlns:cx8="http://schemas.microsoft.com/office/drawing/2016/5/14/chartex" xmlns:mc="http://schemas.openxmlformats.org/markup-compatibility/2006" xmlns:aink="http://schemas.microsoft.com/office/drawing/2016/ink" xmlns:am3d="http://schemas.microsoft.com/office/drawing/2017/model3d" xmlns:o="urn:schemas-microsoft-com:office:office" xmlns:oel="http://schemas.microsoft.com/office/2019/extlst" xmlns:r="http://schemas.openxmlformats.org/officeDocument/2006/relationships" xmlns:m="http://schemas.openxmlformats.org/officeDocument/2006/math" xmlns:v="urn:schemas-microsoft-com:vml" xmlns:wp14="http://schemas.microsoft.com/office/word/2010/wordprocessingDrawing" xmlns:wp="http://schemas.openxmlformats.org/drawingml/2006/wordprocessingDrawing" xmlns:w10="urn:schemas-microsoft-com:office:word" xmlns:w="http://schemas.openxmlformats.org/wordprocessingml/2006/main" xmlns:w14="http://schemas.microsoft.com/office/word/2010/wordml" xmlns:w15="http://schemas.microsoft.com/office/word/2012/wordml" xmlns:w16cex="http://schemas.microsoft.com/office/word/2018/wordml/cex" xmlns:w16cid="http://schemas.microsoft.com/office/word/2016/wordml/cid" xmlns:w16="http://schemas.microsoft.com/office/word/2018/wordml" xmlns:w16du="http://schemas.microsoft.com/office/word/2023/wordml/word16du" xmlns:w16sdtdh="http://schemas.microsoft.com/office/word/2020/wordml/sdtdatahash" xmlns:w16se="http://schemas.microsoft.com/office/word/2015/wordml/symex" xmlns:wpg="http://schemas.microsoft.com/office/word/2010/wordprocessingGroup" xmlns:wpi="http://schemas.microsoft.com/office/word/2010/wordprocessingInk" xmlns:wne="http://schemas.microsoft.com/office/word/2006/wordml" xmlns:wps="http://schemas.microsoft.com/office/word/2010/wordprocessingShape" mc:Ignorable="w14 w15 w16se w16cid w16 w16cex w16sdtdh w16du wp14">
   <w:body>
     <w:p>
       <w:pPr>
@@ -11,6 +11,8 @@
           <w:sz w:val="15"/>
         </w:rPr>
       </w:pPr>
+      <w:bookmarkStart w:id="0" w:name="_Hlk177504882"/>
+      <w:bookmarkEnd w:id="0"/>
     </w:p>
     <w:p>
       <w:pPr>
@@ -178,9 +180,6 @@
         </w:tabs>
         <w:spacing w:before="182"/>
         <w:ind w:left="810"/>
-        <w:rPr>
-          <w:sz w:val="24"/>
-        </w:rPr>
       </w:pPr>
       <w:r>
         <w:rPr>
@@ -189,12 +188,6 @@
           <w:sz w:val="24"/>
         </w:rPr>
         <w:t xml:space="preserve">Aprendices:                                    </w:t>
-      </w:r>
-      <w:r>
-        <w:rPr>
-          <w:sz w:val="24"/>
-        </w:rPr>
-        <w:t>Santiago Cerón</w:t>
       </w:r>
     </w:p>
     <w:p>
@@ -203,22 +196,6 @@
         <w:spacing w:before="180"/>
         <w:ind w:left="4350"/>
       </w:pPr>
-      <w:r>
-        <w:t xml:space="preserve">    Diego Cifuentes</w:t>
-      </w:r>
-    </w:p>
-    <w:p>
-      <w:pPr>
-        <w:pStyle w:val="Textoindependiente"/>
-        <w:spacing w:before="180"/>
-        <w:ind w:left="4350"/>
-      </w:pPr>
-      <w:r>
-        <w:t xml:space="preserve">Carlos </w:t>
-      </w:r>
-      <w:r>
-        <w:t>Mario Imbachi</w:t>
-      </w:r>
     </w:p>
     <w:p>
       <w:pPr>
@@ -801,7 +778,6 @@
           <w:docPartUnique/>
         </w:docPartObj>
       </w:sdtPr>
-      <w:sdtEndPr/>
       <w:sdtContent>
         <w:p>
           <w:pPr>
@@ -1116,7 +1092,7 @@
                 <w:noProof/>
                 <w:webHidden/>
               </w:rPr>
-              <w:t>11</w:t>
+              <w:t>8</w:t>
             </w:r>
             <w:r>
               <w:rPr>
@@ -1155,7 +1131,7 @@
         </w:tabs>
         <w:spacing w:before="269"/>
       </w:pPr>
-      <w:bookmarkStart w:id="0" w:name="_Toc160725455"/>
+      <w:bookmarkStart w:id="1" w:name="_Toc160725455"/>
       <w:r>
         <w:lastRenderedPageBreak/>
         <w:t>Enunciado</w:t>
@@ -1187,7 +1163,7 @@
       <w:r>
         <w:t>Actividad</w:t>
       </w:r>
-      <w:bookmarkEnd w:id="0"/>
+      <w:bookmarkEnd w:id="1"/>
     </w:p>
     <w:p/>
     <w:p>
@@ -1409,12 +1385,12 @@
           <w:tab w:val="left" w:pos="462"/>
         </w:tabs>
       </w:pPr>
-      <w:bookmarkStart w:id="1" w:name="_Toc160725456"/>
+      <w:bookmarkStart w:id="2" w:name="_Toc160725456"/>
       <w:r>
         <w:lastRenderedPageBreak/>
         <w:t>Solución</w:t>
       </w:r>
-      <w:bookmarkEnd w:id="1"/>
+      <w:bookmarkEnd w:id="2"/>
     </w:p>
     <w:p>
       <w:pPr>
@@ -1618,6 +1594,22 @@
           <w:szCs w:val="24"/>
         </w:rPr>
       </w:pPr>
+      <w:r>
+        <w:rPr>
+          <w:rFonts w:ascii="Arial" w:hAnsi="Arial" w:cs="Arial"/>
+          <w:sz w:val="24"/>
+          <w:szCs w:val="24"/>
+        </w:rPr>
+        <w:t xml:space="preserve">Recolectando requisitos, definiendo componentes, dividendo la arquitectura en rebanadas para sacar el prototipo </w:t>
+      </w:r>
+      <w:r>
+        <w:rPr>
+          <w:rFonts w:ascii="Arial" w:hAnsi="Arial" w:cs="Arial"/>
+          <w:sz w:val="24"/>
+          <w:szCs w:val="24"/>
+        </w:rPr>
+        <w:t>y luego mejorarlo en sus futuras versionas.</w:t>
+      </w:r>
     </w:p>
     <w:p>
       <w:pPr>
@@ -1626,19 +1618,11 @@
         <w:autoSpaceDN/>
         <w:spacing w:after="4" w:line="266" w:lineRule="auto"/>
         <w:rPr>
-          <w:rFonts w:ascii="Arial" w:eastAsia="Arial" w:hAnsi="Arial" w:cs="Arial"/>
+          <w:rFonts w:ascii="Arial" w:hAnsi="Arial" w:cs="Arial"/>
           <w:sz w:val="24"/>
           <w:szCs w:val="24"/>
         </w:rPr>
       </w:pPr>
-      <w:r>
-        <w:rPr>
-          <w:rFonts w:ascii="Arial" w:eastAsia="Arial" w:hAnsi="Arial" w:cs="Arial"/>
-          <w:sz w:val="24"/>
-          <w:szCs w:val="24"/>
-        </w:rPr>
-        <w:t xml:space="preserve">¿Cómo lograr una buena arquitectura? </w:t>
-      </w:r>
     </w:p>
     <w:p>
       <w:pPr>
@@ -1647,11 +1631,19 @@
         <w:autoSpaceDN/>
         <w:spacing w:after="4" w:line="266" w:lineRule="auto"/>
         <w:rPr>
-          <w:rFonts w:ascii="Arial" w:hAnsi="Arial" w:cs="Arial"/>
+          <w:rFonts w:ascii="Arial" w:eastAsia="Arial" w:hAnsi="Arial" w:cs="Arial"/>
           <w:sz w:val="24"/>
           <w:szCs w:val="24"/>
         </w:rPr>
       </w:pPr>
+      <w:r>
+        <w:rPr>
+          <w:rFonts w:ascii="Arial" w:eastAsia="Arial" w:hAnsi="Arial" w:cs="Arial"/>
+          <w:sz w:val="24"/>
+          <w:szCs w:val="24"/>
+        </w:rPr>
+        <w:t xml:space="preserve">¿Cómo lograr una buena arquitectura? </w:t>
+      </w:r>
     </w:p>
     <w:p>
       <w:pPr>
@@ -1667,11 +1659,74 @@
       </w:pPr>
       <w:r>
         <w:rPr>
+          <w:rFonts w:ascii="Arial" w:hAnsi="Arial" w:cs="Arial"/>
+          <w:sz w:val="24"/>
+          <w:szCs w:val="24"/>
+        </w:rPr>
+        <w:t>Para elaborar una arquitectura de software hay que seguir los siguientes pasos para lograr una buena estructura, el primero paso es identificar los requisitos funcionales y no funcionales para después definir los componentes principales del sistema, cuando el pasó anterior se haya completado definimos las relaciones y comunicación entre componentes.</w:t>
+      </w:r>
+    </w:p>
+    <w:p>
+      <w:pPr>
+        <w:widowControl/>
+        <w:autoSpaceDE/>
+        <w:autoSpaceDN/>
+        <w:spacing w:after="4" w:line="266" w:lineRule="auto"/>
+        <w:rPr>
+          <w:rFonts w:ascii="Arial" w:hAnsi="Arial" w:cs="Arial"/>
+          <w:sz w:val="24"/>
+          <w:szCs w:val="24"/>
+        </w:rPr>
+      </w:pPr>
+      <w:r>
+        <w:rPr>
+          <w:rFonts w:ascii="Arial" w:hAnsi="Arial" w:cs="Arial"/>
+          <w:sz w:val="24"/>
+          <w:szCs w:val="24"/>
+        </w:rPr>
+        <w:t>Al final ya queda perfeccionar los resultados siendo creada la arquitectura.</w:t>
+      </w:r>
+    </w:p>
+    <w:p>
+      <w:pPr>
+        <w:widowControl/>
+        <w:autoSpaceDE/>
+        <w:autoSpaceDN/>
+        <w:spacing w:after="4" w:line="266" w:lineRule="auto"/>
+        <w:rPr>
+          <w:rFonts w:ascii="Arial" w:hAnsi="Arial" w:cs="Arial"/>
+          <w:sz w:val="24"/>
+          <w:szCs w:val="24"/>
+        </w:rPr>
+      </w:pPr>
+    </w:p>
+    <w:p>
+      <w:pPr>
+        <w:widowControl/>
+        <w:autoSpaceDE/>
+        <w:autoSpaceDN/>
+        <w:spacing w:after="4" w:line="266" w:lineRule="auto"/>
+        <w:rPr>
+          <w:rFonts w:ascii="Arial" w:hAnsi="Arial" w:cs="Arial"/>
+          <w:sz w:val="24"/>
+          <w:szCs w:val="24"/>
+        </w:rPr>
+      </w:pPr>
+      <w:r>
+        <w:rPr>
           <w:rFonts w:ascii="Arial" w:eastAsia="Arial" w:hAnsi="Arial" w:cs="Arial"/>
           <w:sz w:val="24"/>
           <w:szCs w:val="24"/>
         </w:rPr>
-        <w:t xml:space="preserve">¿Cuáles son los elementos de diseño de una arquitectura de software </w:t>
+        <w:t>¿Cuáles son los elementos de diseño de una arquitectura de software</w:t>
+      </w:r>
+      <w:r>
+        <w:rPr>
+          <w:rFonts w:ascii="Arial" w:eastAsia="Arial" w:hAnsi="Arial" w:cs="Arial"/>
+          <w:sz w:val="24"/>
+          <w:szCs w:val="24"/>
+        </w:rPr>
+        <w:t>?</w:t>
       </w:r>
     </w:p>
     <w:p>
@@ -1693,86 +1748,420 @@
           <w:lang w:val="es-ES_tradnl"/>
         </w:rPr>
       </w:pPr>
-    </w:p>
-    <w:p>
-      <w:pPr>
-        <w:rPr>
-          <w:lang w:val="es-ES_tradnl"/>
-        </w:rPr>
-      </w:pPr>
-    </w:p>
-    <w:p>
-      <w:pPr>
-        <w:rPr>
-          <w:lang w:val="es-ES_tradnl"/>
-        </w:rPr>
-      </w:pPr>
-    </w:p>
-    <w:p>
-      <w:pPr>
-        <w:rPr>
-          <w:lang w:val="es-ES_tradnl"/>
-        </w:rPr>
-      </w:pPr>
-    </w:p>
-    <w:p>
-      <w:pPr>
-        <w:rPr>
-          <w:lang w:val="es-ES_tradnl"/>
-        </w:rPr>
-      </w:pPr>
-    </w:p>
-    <w:p>
-      <w:pPr>
-        <w:rPr>
-          <w:lang w:val="es-ES_tradnl"/>
-        </w:rPr>
-      </w:pPr>
-    </w:p>
-    <w:p>
-      <w:pPr>
-        <w:rPr>
-          <w:lang w:val="es-ES_tradnl"/>
-        </w:rPr>
-      </w:pPr>
-    </w:p>
-    <w:p>
-      <w:pPr>
-        <w:rPr>
-          <w:lang w:val="es-ES_tradnl"/>
-        </w:rPr>
-      </w:pPr>
-    </w:p>
-    <w:p>
-      <w:pPr>
-        <w:rPr>
-          <w:lang w:val="es-ES_tradnl"/>
-        </w:rPr>
-      </w:pPr>
-    </w:p>
-    <w:p>
-      <w:pPr>
-        <w:rPr>
-          <w:lang w:val="es-ES_tradnl"/>
-        </w:rPr>
-      </w:pPr>
-    </w:p>
-    <w:p>
-      <w:pPr>
-        <w:rPr>
-          <w:lang w:val="es-ES_tradnl"/>
-        </w:rPr>
-      </w:pPr>
-    </w:p>
-    <w:p>
-      <w:pPr>
-        <w:rPr>
-          <w:lang w:val="es-ES_tradnl"/>
-        </w:rPr>
-      </w:pPr>
-    </w:p>
-    <w:p>
-      <w:pPr>
+      <w:r>
+        <w:rPr>
+          <w:rFonts w:ascii="Arial" w:hAnsi="Arial" w:cs="Arial"/>
+          <w:sz w:val="24"/>
+          <w:szCs w:val="24"/>
+          <w:lang w:val="es-ES_tradnl"/>
+        </w:rPr>
+        <w:t>Los elementos de diseño son los componentes, conectores, interfaces, datos, patrones de diseño, estilos arquitectónicos, capas, distribución, mecanismo de seguridad, mecanismo de escalabilidad entre otros.</w:t>
+      </w:r>
+    </w:p>
+    <w:p>
+      <w:pPr>
+        <w:rPr>
+          <w:lang w:val="es-ES_tradnl"/>
+        </w:rPr>
+      </w:pPr>
+    </w:p>
+    <w:p>
+      <w:pPr>
+        <w:rPr>
+          <w:lang w:val="es-ES_tradnl"/>
+        </w:rPr>
+      </w:pPr>
+    </w:p>
+    <w:p>
+      <w:pPr>
+        <w:rPr>
+          <w:lang w:val="es-ES_tradnl"/>
+        </w:rPr>
+      </w:pPr>
+    </w:p>
+    <w:p>
+      <w:pPr>
+        <w:rPr>
+          <w:lang w:val="es-ES_tradnl"/>
+        </w:rPr>
+      </w:pPr>
+    </w:p>
+    <w:p>
+      <w:pPr>
+        <w:rPr>
+          <w:lang w:val="es-ES_tradnl"/>
+        </w:rPr>
+      </w:pPr>
+    </w:p>
+    <w:p>
+      <w:pPr>
+        <w:rPr>
+          <w:lang w:val="es-ES_tradnl"/>
+        </w:rPr>
+      </w:pPr>
+    </w:p>
+    <w:p>
+      <w:pPr>
+        <w:rPr>
+          <w:lang w:val="es-ES_tradnl"/>
+        </w:rPr>
+      </w:pPr>
+    </w:p>
+    <w:p>
+      <w:pPr>
+        <w:rPr>
+          <w:lang w:val="es-ES_tradnl"/>
+        </w:rPr>
+      </w:pPr>
+    </w:p>
+    <w:p>
+      <w:pPr>
+        <w:rPr>
+          <w:lang w:val="es-ES_tradnl"/>
+        </w:rPr>
+      </w:pPr>
+    </w:p>
+    <w:p>
+      <w:pPr>
+        <w:rPr>
+          <w:lang w:val="es-ES_tradnl"/>
+        </w:rPr>
+      </w:pPr>
+    </w:p>
+    <w:p>
+      <w:pPr>
+        <w:rPr>
+          <w:lang w:val="es-ES_tradnl"/>
+        </w:rPr>
+      </w:pPr>
+    </w:p>
+    <w:p>
+      <w:pPr>
+        <w:rPr>
+          <w:lang w:val="es-ES_tradnl"/>
+        </w:rPr>
+      </w:pPr>
+    </w:p>
+    <w:p>
+      <w:pPr>
+        <w:rPr>
+          <w:lang w:val="es-ES_tradnl"/>
+        </w:rPr>
+      </w:pPr>
+    </w:p>
+    <w:p>
+      <w:pPr>
+        <w:rPr>
+          <w:lang w:val="es-ES_tradnl"/>
+        </w:rPr>
+      </w:pPr>
+    </w:p>
+    <w:p>
+      <w:pPr>
+        <w:rPr>
+          <w:lang w:val="es-ES_tradnl"/>
+        </w:rPr>
+      </w:pPr>
+      <w:r>
+        <w:rPr>
+          <w:lang w:val="es-ES_tradnl"/>
+        </w:rPr>
+        <w:t xml:space="preserve"> </w:t>
+      </w:r>
+    </w:p>
+    <w:p>
+      <w:pPr>
+        <w:rPr>
+          <w:lang w:val="es-ES_tradnl"/>
+        </w:rPr>
+      </w:pPr>
+      <w:proofErr w:type="gramStart"/>
+      <w:r>
+        <w:rPr>
+          <w:lang w:val="es-ES_tradnl"/>
+        </w:rPr>
+        <w:lastRenderedPageBreak/>
+        <w:t>3 .</w:t>
+      </w:r>
+      <w:proofErr w:type="gramEnd"/>
+      <w:r>
+        <w:rPr>
+          <w:lang w:val="es-ES_tradnl"/>
+        </w:rPr>
+        <w:t xml:space="preserve"> </w:t>
+      </w:r>
+    </w:p>
+    <w:p>
+      <w:pPr>
+        <w:rPr>
+          <w:lang w:val="es-ES_tradnl"/>
+        </w:rPr>
+      </w:pPr>
+      <w:r>
+        <w:rPr>
+          <w:noProof/>
+          <w:lang w:val="es-ES_tradnl"/>
+        </w:rPr>
+        <w:drawing>
+          <wp:inline distT="0" distB="0" distL="0" distR="0" wp14:anchorId="5C27E8B6" wp14:editId="0217828F">
+            <wp:extent cx="5153025" cy="5105400"/>
+            <wp:effectExtent l="0" t="0" r="9525" b="0"/>
+            <wp:docPr id="1491897241" name="Imagen 2"/>
+            <wp:cNvGraphicFramePr>
+              <a:graphicFrameLocks xmlns:a="http://schemas.openxmlformats.org/drawingml/2006/main" noChangeAspect="1"/>
+            </wp:cNvGraphicFramePr>
+            <a:graphic xmlns:a="http://schemas.openxmlformats.org/drawingml/2006/main">
+              <a:graphicData uri="http://schemas.openxmlformats.org/drawingml/2006/picture">
+                <pic:pic xmlns:pic="http://schemas.openxmlformats.org/drawingml/2006/picture">
+                  <pic:nvPicPr>
+                    <pic:cNvPr id="1491897241" name="Imagen 1491897241"/>
+                    <pic:cNvPicPr/>
+                  </pic:nvPicPr>
+                  <pic:blipFill>
+                    <a:blip r:embed="rId8">
+                      <a:extLst>
+                        <a:ext uri="{28A0092B-C50C-407E-A947-70E740481C1C}">
+                          <a14:useLocalDpi xmlns:a14="http://schemas.microsoft.com/office/drawing/2010/main" val="0"/>
+                        </a:ext>
+                      </a:extLst>
+                    </a:blip>
+                    <a:stretch>
+                      <a:fillRect/>
+                    </a:stretch>
+                  </pic:blipFill>
+                  <pic:spPr>
+                    <a:xfrm>
+                      <a:off x="0" y="0"/>
+                      <a:ext cx="5153025" cy="5105400"/>
+                    </a:xfrm>
+                    <a:prstGeom prst="rect">
+                      <a:avLst/>
+                    </a:prstGeom>
+                  </pic:spPr>
+                </pic:pic>
+              </a:graphicData>
+            </a:graphic>
+          </wp:inline>
+        </w:drawing>
+      </w:r>
+    </w:p>
+    <w:p>
+      <w:pPr>
+        <w:rPr>
+          <w:lang w:val="es-ES_tradnl"/>
+        </w:rPr>
+      </w:pPr>
+    </w:p>
+    <w:p>
+      <w:pPr>
+        <w:rPr>
+          <w:lang w:val="es-ES_tradnl"/>
+        </w:rPr>
+      </w:pPr>
+    </w:p>
+    <w:p>
+      <w:pPr>
+        <w:rPr>
+          <w:lang w:val="es-ES_tradnl"/>
+        </w:rPr>
+      </w:pPr>
+    </w:p>
+    <w:p>
+      <w:pPr>
+        <w:rPr>
+          <w:lang w:val="es-ES_tradnl"/>
+        </w:rPr>
+      </w:pPr>
+      <w:proofErr w:type="gramStart"/>
+      <w:r>
+        <w:rPr>
+          <w:lang w:val="es-ES_tradnl"/>
+        </w:rPr>
+        <w:t>4 .</w:t>
+      </w:r>
+      <w:proofErr w:type="gramEnd"/>
+      <w:r>
+        <w:rPr>
+          <w:lang w:val="es-ES_tradnl"/>
+        </w:rPr>
+        <w:t xml:space="preserve"> </w:t>
+      </w:r>
+    </w:p>
+    <w:p>
+      <w:pPr>
+        <w:rPr>
+          <w:lang w:val="es-ES_tradnl"/>
+        </w:rPr>
+      </w:pPr>
+    </w:p>
+    <w:p>
+      <w:pPr>
+        <w:rPr>
+          <w:noProof/>
+          <w:lang w:val="es-ES_tradnl"/>
+        </w:rPr>
+      </w:pPr>
+      <w:r>
+        <w:rPr>
+          <w:noProof/>
+          <w:lang w:val="es-ES_tradnl"/>
+        </w:rPr>
+        <w:lastRenderedPageBreak/>
+        <w:drawing>
+          <wp:inline distT="0" distB="0" distL="0" distR="0" wp14:anchorId="2069AA9C" wp14:editId="10C2E74F">
+            <wp:extent cx="5295900" cy="5438775"/>
+            <wp:effectExtent l="0" t="0" r="0" b="9525"/>
+            <wp:docPr id="1013712823" name="Imagen 3"/>
+            <wp:cNvGraphicFramePr>
+              <a:graphicFrameLocks xmlns:a="http://schemas.openxmlformats.org/drawingml/2006/main" noChangeAspect="1"/>
+            </wp:cNvGraphicFramePr>
+            <a:graphic xmlns:a="http://schemas.openxmlformats.org/drawingml/2006/main">
+              <a:graphicData uri="http://schemas.openxmlformats.org/drawingml/2006/picture">
+                <pic:pic xmlns:pic="http://schemas.openxmlformats.org/drawingml/2006/picture">
+                  <pic:nvPicPr>
+                    <pic:cNvPr id="1013712823" name="Imagen 1013712823"/>
+                    <pic:cNvPicPr/>
+                  </pic:nvPicPr>
+                  <pic:blipFill>
+                    <a:blip r:embed="rId9">
+                      <a:extLst>
+                        <a:ext uri="{28A0092B-C50C-407E-A947-70E740481C1C}">
+                          <a14:useLocalDpi xmlns:a14="http://schemas.microsoft.com/office/drawing/2010/main" val="0"/>
+                        </a:ext>
+                      </a:extLst>
+                    </a:blip>
+                    <a:stretch>
+                      <a:fillRect/>
+                    </a:stretch>
+                  </pic:blipFill>
+                  <pic:spPr>
+                    <a:xfrm>
+                      <a:off x="0" y="0"/>
+                      <a:ext cx="5295900" cy="5438775"/>
+                    </a:xfrm>
+                    <a:prstGeom prst="rect">
+                      <a:avLst/>
+                    </a:prstGeom>
+                  </pic:spPr>
+                </pic:pic>
+              </a:graphicData>
+            </a:graphic>
+          </wp:inline>
+        </w:drawing>
+      </w:r>
+    </w:p>
+    <w:p>
+      <w:pPr>
+        <w:rPr>
+          <w:lang w:val="es-ES_tradnl"/>
+        </w:rPr>
+      </w:pPr>
+    </w:p>
+    <w:p>
+      <w:pPr>
+        <w:pStyle w:val="Prrafodelista"/>
+        <w:numPr>
+          <w:ilvl w:val="0"/>
+          <w:numId w:val="7"/>
+        </w:numPr>
+        <w:rPr>
+          <w:lang w:val="es-ES_tradnl"/>
+        </w:rPr>
+      </w:pPr>
+    </w:p>
+    <w:p>
+      <w:pPr>
+        <w:rPr>
+          <w:lang w:val="es-ES_tradnl"/>
+        </w:rPr>
+      </w:pPr>
+    </w:p>
+    <w:p>
+      <w:pPr>
+        <w:rPr>
+          <w:lang w:val="es-ES_tradnl"/>
+        </w:rPr>
+      </w:pPr>
+      <w:r>
+        <w:rPr>
+          <w:lang w:val="es-ES_tradnl"/>
+        </w:rPr>
+        <w:lastRenderedPageBreak/>
+        <w:drawing>
+          <wp:inline distT="0" distB="0" distL="0" distR="0" wp14:anchorId="4F5FAE8B" wp14:editId="45ECF0E2">
+            <wp:extent cx="4896266" cy="4953635"/>
+            <wp:effectExtent l="0" t="0" r="0" b="0"/>
+            <wp:docPr id="1034861887" name="Imagen 1"/>
+            <wp:cNvGraphicFramePr>
+              <a:graphicFrameLocks xmlns:a="http://schemas.openxmlformats.org/drawingml/2006/main" noChangeAspect="1"/>
+            </wp:cNvGraphicFramePr>
+            <a:graphic xmlns:a="http://schemas.openxmlformats.org/drawingml/2006/main">
+              <a:graphicData uri="http://schemas.openxmlformats.org/drawingml/2006/picture">
+                <pic:pic xmlns:pic="http://schemas.openxmlformats.org/drawingml/2006/picture">
+                  <pic:nvPicPr>
+                    <pic:cNvPr id="1034861887" name=""/>
+                    <pic:cNvPicPr/>
+                  </pic:nvPicPr>
+                  <pic:blipFill>
+                    <a:blip r:embed="rId10"/>
+                    <a:stretch>
+                      <a:fillRect/>
+                    </a:stretch>
+                  </pic:blipFill>
+                  <pic:spPr>
+                    <a:xfrm>
+                      <a:off x="0" y="0"/>
+                      <a:ext cx="4906528" cy="4964017"/>
+                    </a:xfrm>
+                    <a:prstGeom prst="rect">
+                      <a:avLst/>
+                    </a:prstGeom>
+                  </pic:spPr>
+                </pic:pic>
+              </a:graphicData>
+            </a:graphic>
+          </wp:inline>
+        </w:drawing>
+      </w:r>
+    </w:p>
+    <w:p>
+      <w:pPr>
+        <w:rPr>
+          <w:lang w:val="es-ES_tradnl"/>
+        </w:rPr>
+      </w:pPr>
+    </w:p>
+    <w:p>
+      <w:pPr>
+        <w:rPr>
+          <w:noProof/>
+          <w:lang w:val="es-ES_tradnl"/>
+        </w:rPr>
+      </w:pPr>
+    </w:p>
+    <w:p>
+      <w:pPr>
+        <w:tabs>
+          <w:tab w:val="left" w:pos="1020"/>
+        </w:tabs>
+        <w:rPr>
+          <w:noProof/>
+          <w:lang w:val="es-ES_tradnl"/>
+        </w:rPr>
+      </w:pPr>
+      <w:r>
+        <w:rPr>
+          <w:noProof/>
+          <w:lang w:val="es-ES_tradnl"/>
+        </w:rPr>
+        <w:tab/>
+      </w:r>
+    </w:p>
+    <w:p>
+      <w:pPr>
+        <w:tabs>
+          <w:tab w:val="left" w:pos="1020"/>
+        </w:tabs>
         <w:rPr>
           <w:lang w:val="es-ES_tradnl"/>
         </w:rPr>
@@ -1782,6 +2171,12 @@
           <w:cols w:space="720"/>
         </w:sectPr>
       </w:pPr>
+      <w:r>
+        <w:rPr>
+          <w:lang w:val="es-ES_tradnl"/>
+        </w:rPr>
+        <w:tab/>
+      </w:r>
     </w:p>
     <w:p>
       <w:pPr>
@@ -1794,12 +2189,12 @@
           <w:tab w:val="left" w:pos="462"/>
         </w:tabs>
       </w:pPr>
-      <w:bookmarkStart w:id="2" w:name="_Toc160725457"/>
+      <w:bookmarkStart w:id="3" w:name="_Toc160725457"/>
       <w:r>
         <w:lastRenderedPageBreak/>
         <w:t>Bibliografía</w:t>
       </w:r>
-      <w:bookmarkEnd w:id="2"/>
+      <w:bookmarkEnd w:id="3"/>
     </w:p>
     <w:p>
       <w:pPr>
@@ -1836,7 +2231,7 @@
 </file>
 
 <file path=word/endnotes.xml><?xml version="1.0" encoding="utf-8"?>
-<w:endnotes xmlns:wpc="http://schemas.microsoft.com/office/word/2010/wordprocessingCanvas" xmlns:cx="http://schemas.microsoft.com/office/drawing/2014/chartex" xmlns:cx1="http://schemas.microsoft.com/office/drawing/2015/9/8/chartex" xmlns:cx2="http://schemas.microsoft.com/office/drawing/2015/10/21/chartex" xmlns:cx3="http://schemas.microsoft.com/office/drawing/2016/5/9/chartex" xmlns:cx4="http://schemas.microsoft.com/office/drawing/2016/5/10/chartex" xmlns:cx5="http://schemas.microsoft.com/office/drawing/2016/5/11/chartex" xmlns:cx6="http://schemas.microsoft.com/office/drawing/2016/5/12/chartex" xmlns:cx7="http://schemas.microsoft.com/office/drawing/2016/5/13/chartex" xmlns:cx8="http://schemas.microsoft.com/office/drawing/2016/5/14/chartex" xmlns:mc="http://schemas.openxmlformats.org/markup-compatibility/2006" xmlns:aink="http://schemas.microsoft.com/office/drawing/2016/ink" xmlns:am3d="http://schemas.microsoft.com/office/drawing/2017/model3d" xmlns:o="urn:schemas-microsoft-com:office:office" xmlns:r="http://schemas.openxmlformats.org/officeDocument/2006/relationships" xmlns:m="http://schemas.openxmlformats.org/officeDocument/2006/math" xmlns:v="urn:schemas-microsoft-com:vml" xmlns:wp14="http://schemas.microsoft.com/office/word/2010/wordprocessingDrawing" xmlns:wp="http://schemas.openxmlformats.org/drawingml/2006/wordprocessingDrawing" xmlns:w10="urn:schemas-microsoft-com:office:word" xmlns:w="http://schemas.openxmlformats.org/wordprocessingml/2006/main" xmlns:w14="http://schemas.microsoft.com/office/word/2010/wordml" xmlns:w15="http://schemas.microsoft.com/office/word/2012/wordml" xmlns:w16cex="http://schemas.microsoft.com/office/word/2018/wordml/cex" xmlns:w16cid="http://schemas.microsoft.com/office/word/2016/wordml/cid" xmlns:w16="http://schemas.microsoft.com/office/word/2018/wordml" xmlns:w16sdtdh="http://schemas.microsoft.com/office/word/2020/wordml/sdtdatahash" xmlns:w16se="http://schemas.microsoft.com/office/word/2015/wordml/symex" xmlns:wpg="http://schemas.microsoft.com/office/word/2010/wordprocessingGroup" xmlns:wpi="http://schemas.microsoft.com/office/word/2010/wordprocessingInk" xmlns:wne="http://schemas.microsoft.com/office/word/2006/wordml" xmlns:wps="http://schemas.microsoft.com/office/word/2010/wordprocessingShape" mc:Ignorable="w14 w15 w16se w16cid w16 w16cex w16sdtdh wp14">
+<w:endnotes xmlns:wpc="http://schemas.microsoft.com/office/word/2010/wordprocessingCanvas" xmlns:cx="http://schemas.microsoft.com/office/drawing/2014/chartex" xmlns:cx1="http://schemas.microsoft.com/office/drawing/2015/9/8/chartex" xmlns:cx2="http://schemas.microsoft.com/office/drawing/2015/10/21/chartex" xmlns:cx3="http://schemas.microsoft.com/office/drawing/2016/5/9/chartex" xmlns:cx4="http://schemas.microsoft.com/office/drawing/2016/5/10/chartex" xmlns:cx5="http://schemas.microsoft.com/office/drawing/2016/5/11/chartex" xmlns:cx6="http://schemas.microsoft.com/office/drawing/2016/5/12/chartex" xmlns:cx7="http://schemas.microsoft.com/office/drawing/2016/5/13/chartex" xmlns:cx8="http://schemas.microsoft.com/office/drawing/2016/5/14/chartex" xmlns:mc="http://schemas.openxmlformats.org/markup-compatibility/2006" xmlns:aink="http://schemas.microsoft.com/office/drawing/2016/ink" xmlns:am3d="http://schemas.microsoft.com/office/drawing/2017/model3d" xmlns:o="urn:schemas-microsoft-com:office:office" xmlns:oel="http://schemas.microsoft.com/office/2019/extlst" xmlns:r="http://schemas.openxmlformats.org/officeDocument/2006/relationships" xmlns:m="http://schemas.openxmlformats.org/officeDocument/2006/math" xmlns:v="urn:schemas-microsoft-com:vml" xmlns:wp14="http://schemas.microsoft.com/office/word/2010/wordprocessingDrawing" xmlns:wp="http://schemas.openxmlformats.org/drawingml/2006/wordprocessingDrawing" xmlns:w10="urn:schemas-microsoft-com:office:word" xmlns:w="http://schemas.openxmlformats.org/wordprocessingml/2006/main" xmlns:w14="http://schemas.microsoft.com/office/word/2010/wordml" xmlns:w15="http://schemas.microsoft.com/office/word/2012/wordml" xmlns:w16cex="http://schemas.microsoft.com/office/word/2018/wordml/cex" xmlns:w16cid="http://schemas.microsoft.com/office/word/2016/wordml/cid" xmlns:w16="http://schemas.microsoft.com/office/word/2018/wordml" xmlns:w16du="http://schemas.microsoft.com/office/word/2023/wordml/word16du" xmlns:w16sdtdh="http://schemas.microsoft.com/office/word/2020/wordml/sdtdatahash" xmlns:w16se="http://schemas.microsoft.com/office/word/2015/wordml/symex" xmlns:wpg="http://schemas.microsoft.com/office/word/2010/wordprocessingGroup" xmlns:wpi="http://schemas.microsoft.com/office/word/2010/wordprocessingInk" xmlns:wne="http://schemas.microsoft.com/office/word/2006/wordml" xmlns:wps="http://schemas.microsoft.com/office/word/2010/wordprocessingShape" mc:Ignorable="w14 w15 w16se w16cid w16 w16cex w16sdtdh w16du wp14">
   <w:endnote w:type="separator" w:id="-1">
     <w:p>
       <w:r>
@@ -1855,7 +2250,7 @@
 </file>
 
 <file path=word/footnotes.xml><?xml version="1.0" encoding="utf-8"?>
-<w:footnotes xmlns:wpc="http://schemas.microsoft.com/office/word/2010/wordprocessingCanvas" xmlns:cx="http://schemas.microsoft.com/office/drawing/2014/chartex" xmlns:cx1="http://schemas.microsoft.com/office/drawing/2015/9/8/chartex" xmlns:cx2="http://schemas.microsoft.com/office/drawing/2015/10/21/chartex" xmlns:cx3="http://schemas.microsoft.com/office/drawing/2016/5/9/chartex" xmlns:cx4="http://schemas.microsoft.com/office/drawing/2016/5/10/chartex" xmlns:cx5="http://schemas.microsoft.com/office/drawing/2016/5/11/chartex" xmlns:cx6="http://schemas.microsoft.com/office/drawing/2016/5/12/chartex" xmlns:cx7="http://schemas.microsoft.com/office/drawing/2016/5/13/chartex" xmlns:cx8="http://schemas.microsoft.com/office/drawing/2016/5/14/chartex" xmlns:mc="http://schemas.openxmlformats.org/markup-compatibility/2006" xmlns:aink="http://schemas.microsoft.com/office/drawing/2016/ink" xmlns:am3d="http://schemas.microsoft.com/office/drawing/2017/model3d" xmlns:o="urn:schemas-microsoft-com:office:office" xmlns:r="http://schemas.openxmlformats.org/officeDocument/2006/relationships" xmlns:m="http://schemas.openxmlformats.org/officeDocument/2006/math" xmlns:v="urn:schemas-microsoft-com:vml" xmlns:wp14="http://schemas.microsoft.com/office/word/2010/wordprocessingDrawing" xmlns:wp="http://schemas.openxmlformats.org/drawingml/2006/wordprocessingDrawing" xmlns:w10="urn:schemas-microsoft-com:office:word" xmlns:w="http://schemas.openxmlformats.org/wordprocessingml/2006/main" xmlns:w14="http://schemas.microsoft.com/office/word/2010/wordml" xmlns:w15="http://schemas.microsoft.com/office/word/2012/wordml" xmlns:w16cex="http://schemas.microsoft.com/office/word/2018/wordml/cex" xmlns:w16cid="http://schemas.microsoft.com/office/word/2016/wordml/cid" xmlns:w16="http://schemas.microsoft.com/office/word/2018/wordml" xmlns:w16sdtdh="http://schemas.microsoft.com/office/word/2020/wordml/sdtdatahash" xmlns:w16se="http://schemas.microsoft.com/office/word/2015/wordml/symex" xmlns:wpg="http://schemas.microsoft.com/office/word/2010/wordprocessingGroup" xmlns:wpi="http://schemas.microsoft.com/office/word/2010/wordprocessingInk" xmlns:wne="http://schemas.microsoft.com/office/word/2006/wordml" xmlns:wps="http://schemas.microsoft.com/office/word/2010/wordprocessingShape" mc:Ignorable="w14 w15 w16se w16cid w16 w16cex w16sdtdh wp14">
+<w:footnotes xmlns:wpc="http://schemas.microsoft.com/office/word/2010/wordprocessingCanvas" xmlns:cx="http://schemas.microsoft.com/office/drawing/2014/chartex" xmlns:cx1="http://schemas.microsoft.com/office/drawing/2015/9/8/chartex" xmlns:cx2="http://schemas.microsoft.com/office/drawing/2015/10/21/chartex" xmlns:cx3="http://schemas.microsoft.com/office/drawing/2016/5/9/chartex" xmlns:cx4="http://schemas.microsoft.com/office/drawing/2016/5/10/chartex" xmlns:cx5="http://schemas.microsoft.com/office/drawing/2016/5/11/chartex" xmlns:cx6="http://schemas.microsoft.com/office/drawing/2016/5/12/chartex" xmlns:cx7="http://schemas.microsoft.com/office/drawing/2016/5/13/chartex" xmlns:cx8="http://schemas.microsoft.com/office/drawing/2016/5/14/chartex" xmlns:mc="http://schemas.openxmlformats.org/markup-compatibility/2006" xmlns:aink="http://schemas.microsoft.com/office/drawing/2016/ink" xmlns:am3d="http://schemas.microsoft.com/office/drawing/2017/model3d" xmlns:o="urn:schemas-microsoft-com:office:office" xmlns:oel="http://schemas.microsoft.com/office/2019/extlst" xmlns:r="http://schemas.openxmlformats.org/officeDocument/2006/relationships" xmlns:m="http://schemas.openxmlformats.org/officeDocument/2006/math" xmlns:v="urn:schemas-microsoft-com:vml" xmlns:wp14="http://schemas.microsoft.com/office/word/2010/wordprocessingDrawing" xmlns:wp="http://schemas.openxmlformats.org/drawingml/2006/wordprocessingDrawing" xmlns:w10="urn:schemas-microsoft-com:office:word" xmlns:w="http://schemas.openxmlformats.org/wordprocessingml/2006/main" xmlns:w14="http://schemas.microsoft.com/office/word/2010/wordml" xmlns:w15="http://schemas.microsoft.com/office/word/2012/wordml" xmlns:w16cex="http://schemas.microsoft.com/office/word/2018/wordml/cex" xmlns:w16cid="http://schemas.microsoft.com/office/word/2016/wordml/cid" xmlns:w16="http://schemas.microsoft.com/office/word/2018/wordml" xmlns:w16du="http://schemas.microsoft.com/office/word/2023/wordml/word16du" xmlns:w16sdtdh="http://schemas.microsoft.com/office/word/2020/wordml/sdtdatahash" xmlns:w16se="http://schemas.microsoft.com/office/word/2015/wordml/symex" xmlns:wpg="http://schemas.microsoft.com/office/word/2010/wordprocessingGroup" xmlns:wpi="http://schemas.microsoft.com/office/word/2010/wordprocessingInk" xmlns:wne="http://schemas.microsoft.com/office/word/2006/wordml" xmlns:wps="http://schemas.microsoft.com/office/word/2010/wordprocessingShape" mc:Ignorable="w14 w15 w16se w16cid w16 w16cex w16sdtdh w16du wp14">
   <w:footnote w:type="separator" w:id="-1">
     <w:p>
       <w:r>
@@ -1874,7 +2269,7 @@
 </file>
 
 <file path=word/header1.xml><?xml version="1.0" encoding="utf-8"?>
-<w:hdr xmlns:wpc="http://schemas.microsoft.com/office/word/2010/wordprocessingCanvas" xmlns:cx="http://schemas.microsoft.com/office/drawing/2014/chartex" xmlns:cx1="http://schemas.microsoft.com/office/drawing/2015/9/8/chartex" xmlns:cx2="http://schemas.microsoft.com/office/drawing/2015/10/21/chartex" xmlns:cx3="http://schemas.microsoft.com/office/drawing/2016/5/9/chartex" xmlns:cx4="http://schemas.microsoft.com/office/drawing/2016/5/10/chartex" xmlns:cx5="http://schemas.microsoft.com/office/drawing/2016/5/11/chartex" xmlns:cx6="http://schemas.microsoft.com/office/drawing/2016/5/12/chartex" xmlns:cx7="http://schemas.microsoft.com/office/drawing/2016/5/13/chartex" xmlns:cx8="http://schemas.microsoft.com/office/drawing/2016/5/14/chartex" xmlns:mc="http://schemas.openxmlformats.org/markup-compatibility/2006" xmlns:aink="http://schemas.microsoft.com/office/drawing/2016/ink" xmlns:am3d="http://schemas.microsoft.com/office/drawing/2017/model3d" xmlns:o="urn:schemas-microsoft-com:office:office" xmlns:r="http://schemas.openxmlformats.org/officeDocument/2006/relationships" xmlns:m="http://schemas.openxmlformats.org/officeDocument/2006/math" xmlns:v="urn:schemas-microsoft-com:vml" xmlns:wp14="http://schemas.microsoft.com/office/word/2010/wordprocessingDrawing" xmlns:wp="http://schemas.openxmlformats.org/drawingml/2006/wordprocessingDrawing" xmlns:w10="urn:schemas-microsoft-com:office:word" xmlns:w="http://schemas.openxmlformats.org/wordprocessingml/2006/main" xmlns:w14="http://schemas.microsoft.com/office/word/2010/wordml" xmlns:w15="http://schemas.microsoft.com/office/word/2012/wordml" xmlns:w16cex="http://schemas.microsoft.com/office/word/2018/wordml/cex" xmlns:w16cid="http://schemas.microsoft.com/office/word/2016/wordml/cid" xmlns:w16="http://schemas.microsoft.com/office/word/2018/wordml" xmlns:w16sdtdh="http://schemas.microsoft.com/office/word/2020/wordml/sdtdatahash" xmlns:w16se="http://schemas.microsoft.com/office/word/2015/wordml/symex" xmlns:wpg="http://schemas.microsoft.com/office/word/2010/wordprocessingGroup" xmlns:wpi="http://schemas.microsoft.com/office/word/2010/wordprocessingInk" xmlns:wne="http://schemas.microsoft.com/office/word/2006/wordml" xmlns:wps="http://schemas.microsoft.com/office/word/2010/wordprocessingShape" mc:Ignorable="w14 w15 w16se w16cid w16 w16cex w16sdtdh wp14">
+<w:hdr xmlns:wpc="http://schemas.microsoft.com/office/word/2010/wordprocessingCanvas" xmlns:cx="http://schemas.microsoft.com/office/drawing/2014/chartex" xmlns:cx1="http://schemas.microsoft.com/office/drawing/2015/9/8/chartex" xmlns:cx2="http://schemas.microsoft.com/office/drawing/2015/10/21/chartex" xmlns:cx3="http://schemas.microsoft.com/office/drawing/2016/5/9/chartex" xmlns:cx4="http://schemas.microsoft.com/office/drawing/2016/5/10/chartex" xmlns:cx5="http://schemas.microsoft.com/office/drawing/2016/5/11/chartex" xmlns:cx6="http://schemas.microsoft.com/office/drawing/2016/5/12/chartex" xmlns:cx7="http://schemas.microsoft.com/office/drawing/2016/5/13/chartex" xmlns:cx8="http://schemas.microsoft.com/office/drawing/2016/5/14/chartex" xmlns:mc="http://schemas.openxmlformats.org/markup-compatibility/2006" xmlns:aink="http://schemas.microsoft.com/office/drawing/2016/ink" xmlns:am3d="http://schemas.microsoft.com/office/drawing/2017/model3d" xmlns:o="urn:schemas-microsoft-com:office:office" xmlns:oel="http://schemas.microsoft.com/office/2019/extlst" xmlns:r="http://schemas.openxmlformats.org/officeDocument/2006/relationships" xmlns:m="http://schemas.openxmlformats.org/officeDocument/2006/math" xmlns:v="urn:schemas-microsoft-com:vml" xmlns:wp14="http://schemas.microsoft.com/office/word/2010/wordprocessingDrawing" xmlns:wp="http://schemas.openxmlformats.org/drawingml/2006/wordprocessingDrawing" xmlns:w10="urn:schemas-microsoft-com:office:word" xmlns:w="http://schemas.openxmlformats.org/wordprocessingml/2006/main" xmlns:w14="http://schemas.microsoft.com/office/word/2010/wordml" xmlns:w15="http://schemas.microsoft.com/office/word/2012/wordml" xmlns:w16cex="http://schemas.microsoft.com/office/word/2018/wordml/cex" xmlns:w16cid="http://schemas.microsoft.com/office/word/2016/wordml/cid" xmlns:w16="http://schemas.microsoft.com/office/word/2018/wordml" xmlns:w16du="http://schemas.microsoft.com/office/word/2023/wordml/word16du" xmlns:w16sdtdh="http://schemas.microsoft.com/office/word/2020/wordml/sdtdatahash" xmlns:w16se="http://schemas.microsoft.com/office/word/2015/wordml/symex" xmlns:wpg="http://schemas.microsoft.com/office/word/2010/wordprocessingGroup" xmlns:wpi="http://schemas.microsoft.com/office/word/2010/wordprocessingInk" xmlns:wne="http://schemas.microsoft.com/office/word/2006/wordml" xmlns:wps="http://schemas.microsoft.com/office/word/2010/wordprocessingShape" mc:Ignorable="w14 w15 w16se w16cid w16 w16cex w16sdtdh w16du wp14">
   <w:p>
     <w:pPr>
       <w:pStyle w:val="Textoindependiente"/>
@@ -2098,7 +2493,7 @@
 </file>
 
 <file path=word/numbering.xml><?xml version="1.0" encoding="utf-8"?>
-<w:numbering xmlns:wpc="http://schemas.microsoft.com/office/word/2010/wordprocessingCanvas" xmlns:cx="http://schemas.microsoft.com/office/drawing/2014/chartex" xmlns:cx1="http://schemas.microsoft.com/office/drawing/2015/9/8/chartex" xmlns:cx2="http://schemas.microsoft.com/office/drawing/2015/10/21/chartex" xmlns:cx3="http://schemas.microsoft.com/office/drawing/2016/5/9/chartex" xmlns:cx4="http://schemas.microsoft.com/office/drawing/2016/5/10/chartex" xmlns:cx5="http://schemas.microsoft.com/office/drawing/2016/5/11/chartex" xmlns:cx6="http://schemas.microsoft.com/office/drawing/2016/5/12/chartex" xmlns:cx7="http://schemas.microsoft.com/office/drawing/2016/5/13/chartex" xmlns:cx8="http://schemas.microsoft.com/office/drawing/2016/5/14/chartex" xmlns:mc="http://schemas.openxmlformats.org/markup-compatibility/2006" xmlns:aink="http://schemas.microsoft.com/office/drawing/2016/ink" xmlns:am3d="http://schemas.microsoft.com/office/drawing/2017/model3d" xmlns:o="urn:schemas-microsoft-com:office:office" xmlns:r="http://schemas.openxmlformats.org/officeDocument/2006/relationships" xmlns:m="http://schemas.openxmlformats.org/officeDocument/2006/math" xmlns:v="urn:schemas-microsoft-com:vml" xmlns:wp14="http://schemas.microsoft.com/office/word/2010/wordprocessingDrawing" xmlns:wp="http://schemas.openxmlformats.org/drawingml/2006/wordprocessingDrawing" xmlns:w10="urn:schemas-microsoft-com:office:word" xmlns:w="http://schemas.openxmlformats.org/wordprocessingml/2006/main" xmlns:w14="http://schemas.microsoft.com/office/word/2010/wordml" xmlns:w15="http://schemas.microsoft.com/office/word/2012/wordml" xmlns:w16cex="http://schemas.microsoft.com/office/word/2018/wordml/cex" xmlns:w16cid="http://schemas.microsoft.com/office/word/2016/wordml/cid" xmlns:w16="http://schemas.microsoft.com/office/word/2018/wordml" xmlns:w16sdtdh="http://schemas.microsoft.com/office/word/2020/wordml/sdtdatahash" xmlns:w16se="http://schemas.microsoft.com/office/word/2015/wordml/symex" xmlns:wpg="http://schemas.microsoft.com/office/word/2010/wordprocessingGroup" xmlns:wpi="http://schemas.microsoft.com/office/word/2010/wordprocessingInk" xmlns:wne="http://schemas.microsoft.com/office/word/2006/wordml" xmlns:wps="http://schemas.microsoft.com/office/word/2010/wordprocessingShape" mc:Ignorable="w14 w15 w16se w16cid w16 w16cex w16sdtdh wp14">
+<w:numbering xmlns:wpc="http://schemas.microsoft.com/office/word/2010/wordprocessingCanvas" xmlns:cx="http://schemas.microsoft.com/office/drawing/2014/chartex" xmlns:cx1="http://schemas.microsoft.com/office/drawing/2015/9/8/chartex" xmlns:cx2="http://schemas.microsoft.com/office/drawing/2015/10/21/chartex" xmlns:cx3="http://schemas.microsoft.com/office/drawing/2016/5/9/chartex" xmlns:cx4="http://schemas.microsoft.com/office/drawing/2016/5/10/chartex" xmlns:cx5="http://schemas.microsoft.com/office/drawing/2016/5/11/chartex" xmlns:cx6="http://schemas.microsoft.com/office/drawing/2016/5/12/chartex" xmlns:cx7="http://schemas.microsoft.com/office/drawing/2016/5/13/chartex" xmlns:cx8="http://schemas.microsoft.com/office/drawing/2016/5/14/chartex" xmlns:mc="http://schemas.openxmlformats.org/markup-compatibility/2006" xmlns:aink="http://schemas.microsoft.com/office/drawing/2016/ink" xmlns:am3d="http://schemas.microsoft.com/office/drawing/2017/model3d" xmlns:o="urn:schemas-microsoft-com:office:office" xmlns:oel="http://schemas.microsoft.com/office/2019/extlst" xmlns:r="http://schemas.openxmlformats.org/officeDocument/2006/relationships" xmlns:m="http://schemas.openxmlformats.org/officeDocument/2006/math" xmlns:v="urn:schemas-microsoft-com:vml" xmlns:wp14="http://schemas.microsoft.com/office/word/2010/wordprocessingDrawing" xmlns:wp="http://schemas.openxmlformats.org/drawingml/2006/wordprocessingDrawing" xmlns:w10="urn:schemas-microsoft-com:office:word" xmlns:w="http://schemas.openxmlformats.org/wordprocessingml/2006/main" xmlns:w14="http://schemas.microsoft.com/office/word/2010/wordml" xmlns:w15="http://schemas.microsoft.com/office/word/2012/wordml" xmlns:w16cex="http://schemas.microsoft.com/office/word/2018/wordml/cex" xmlns:w16cid="http://schemas.microsoft.com/office/word/2016/wordml/cid" xmlns:w16="http://schemas.microsoft.com/office/word/2018/wordml" xmlns:w16du="http://schemas.microsoft.com/office/word/2023/wordml/word16du" xmlns:w16sdtdh="http://schemas.microsoft.com/office/word/2020/wordml/sdtdatahash" xmlns:w16se="http://schemas.microsoft.com/office/word/2015/wordml/symex" xmlns:wpg="http://schemas.microsoft.com/office/word/2010/wordprocessingGroup" xmlns:wpi="http://schemas.microsoft.com/office/word/2010/wordprocessingInk" xmlns:wne="http://schemas.microsoft.com/office/word/2006/wordml" xmlns:wps="http://schemas.microsoft.com/office/word/2010/wordprocessingShape" mc:Ignorable="w14 w15 w16se w16cid w16 w16cex w16sdtdh w16du wp14">
   <w:abstractNum w:abstractNumId="0" w15:restartNumberingAfterBreak="0">
     <w:nsid w:val="05B05E7D"/>
     <w:multiLevelType w:val="hybridMultilevel"/>
@@ -3202,25 +3597,25 @@
       </w:rPr>
     </w:lvl>
   </w:abstractNum>
-  <w:num w:numId="1">
+  <w:num w:numId="1" w16cid:durableId="901600904">
     <w:abstractNumId w:val="3"/>
   </w:num>
-  <w:num w:numId="2">
+  <w:num w:numId="2" w16cid:durableId="250430610">
     <w:abstractNumId w:val="0"/>
   </w:num>
-  <w:num w:numId="3">
+  <w:num w:numId="3" w16cid:durableId="442194686">
     <w:abstractNumId w:val="1"/>
   </w:num>
-  <w:num w:numId="4">
+  <w:num w:numId="4" w16cid:durableId="952446267">
     <w:abstractNumId w:val="2"/>
   </w:num>
-  <w:num w:numId="5">
+  <w:num w:numId="5" w16cid:durableId="1411736492">
     <w:abstractNumId w:val="7"/>
   </w:num>
-  <w:num w:numId="6">
+  <w:num w:numId="6" w16cid:durableId="2043169121">
     <w:abstractNumId w:val="5"/>
   </w:num>
-  <w:num w:numId="7">
+  <w:num w:numId="7" w16cid:durableId="1456681721">
     <w:abstractNumId w:val="6"/>
     <w:lvlOverride w:ilvl="0">
       <w:startOverride w:val="1"/>
@@ -3234,14 +3629,14 @@
     <w:lvlOverride w:ilvl="7"/>
     <w:lvlOverride w:ilvl="8"/>
   </w:num>
-  <w:num w:numId="8">
+  <w:num w:numId="8" w16cid:durableId="1826312291">
     <w:abstractNumId w:val="4"/>
   </w:num>
 </w:numbering>
 </file>
 
 <file path=word/styles.xml><?xml version="1.0" encoding="utf-8"?>
-<w:styles xmlns:mc="http://schemas.openxmlformats.org/markup-compatibility/2006" xmlns:r="http://schemas.openxmlformats.org/officeDocument/2006/relationships" xmlns:w="http://schemas.openxmlformats.org/wordprocessingml/2006/main" xmlns:w14="http://schemas.microsoft.com/office/word/2010/wordml" xmlns:w15="http://schemas.microsoft.com/office/word/2012/wordml" xmlns:w16cex="http://schemas.microsoft.com/office/word/2018/wordml/cex" xmlns:w16cid="http://schemas.microsoft.com/office/word/2016/wordml/cid" xmlns:w16="http://schemas.microsoft.com/office/word/2018/wordml" xmlns:w16sdtdh="http://schemas.microsoft.com/office/word/2020/wordml/sdtdatahash" xmlns:w16se="http://schemas.microsoft.com/office/word/2015/wordml/symex" mc:Ignorable="w14 w15 w16se w16cid w16 w16cex w16sdtdh">
+<w:styles xmlns:mc="http://schemas.openxmlformats.org/markup-compatibility/2006" xmlns:r="http://schemas.openxmlformats.org/officeDocument/2006/relationships" xmlns:w="http://schemas.openxmlformats.org/wordprocessingml/2006/main" xmlns:w14="http://schemas.microsoft.com/office/word/2010/wordml" xmlns:w15="http://schemas.microsoft.com/office/word/2012/wordml" xmlns:w16cex="http://schemas.microsoft.com/office/word/2018/wordml/cex" xmlns:w16cid="http://schemas.microsoft.com/office/word/2016/wordml/cid" xmlns:w16="http://schemas.microsoft.com/office/word/2018/wordml" xmlns:w16du="http://schemas.microsoft.com/office/word/2023/wordml/word16du" xmlns:w16sdtdh="http://schemas.microsoft.com/office/word/2020/wordml/sdtdatahash" xmlns:w16se="http://schemas.microsoft.com/office/word/2015/wordml/symex" mc:Ignorable="w14 w15 w16se w16cid w16 w16cex w16sdtdh w16du">
   <w:docDefaults>
     <w:rPrDefault>
       <w:rPr>

</xml_diff>